<commit_message>
new folders and files
</commit_message>
<xml_diff>
--- a/papelada/curriculo-felipedalbert-atualizado.docx
+++ b/papelada/curriculo-felipedalbert-atualizado.docx
@@ -39,7 +39,7 @@
               <w:bottom w:val="nil" w:sz="0" w:space="0" w:color="000000" tmln="20, 20, 20, 0, 0"/>
               <w:right w:val="nil" w:sz="0" w:space="0" w:color="000000" tmln="20, 20, 20, 0, 0"/>
             </w:tcBorders>
-            <w:tmTcPr id="1647381221" protected="0"/>
+            <w:tmTcPr id="1647497715" protected="0"/>
           </w:tcPr>
           <w:p>
             <w:pPr>
@@ -88,7 +88,7 @@
                             <wps:cNvSpPr>
                               <a:extLst>
                                 <a:ext uri="smNativeData">
-                                  <sm:smNativeData xmlns:sm="smNativeData" val="SMDATA_14_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"/>
+                                  <sm:smNativeData xmlns:sm="smNativeData" val="SMDATA_14_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"/>
                                 </a:ext>
                               </a:extLst>
                             </wps:cNvSpPr>
@@ -118,7 +118,7 @@
                 </mc:Choice>
                 <mc:Fallback>
                   <w:pict>
-                    <v:line id="Conector reto 9" o:spid="_x0000_s1026" style="position:absolute;width:302.25pt;height:0.00pt;z-index:251658247;mso-wrap-distance-left:9.00pt;mso-wrap-distance-top:0.00pt;mso-wrap-distance-right:9.00pt;mso-wrap-distance-bottom:0.00pt;mso-wrap-style:square" from="-98.75pt,47.40pt" to="203.50pt,47.40pt" strokeweight="0.50pt" strokecolor="#00798b" filled="f" v:ext="SMDATA_14_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">
+                    <v:line id="Conector reto 9" o:spid="_x0000_s1026" style="position:absolute;width:302.25pt;height:0.00pt;z-index:251658247;mso-wrap-distance-left:9.00pt;mso-wrap-distance-top:0.00pt;mso-wrap-distance-right:9.00pt;mso-wrap-distance-bottom:0.00pt;mso-wrap-style:square" from="-98.75pt,47.40pt" to="203.50pt,47.40pt" strokeweight="0.50pt" strokecolor="#00798b" filled="f" v:ext="SMDATA_14_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">
                       <w10:wrap type="none" anchorx="text" anchory="text"/>
                     </v:line>
                   </w:pict>
@@ -146,7 +146,7 @@
               <w:bottom w:val="nil" w:sz="0" w:space="0" w:color="000000" tmln="20, 20, 20, 0, 0"/>
               <w:right w:val="nil" w:sz="0" w:space="0" w:color="000000" tmln="20, 20, 20, 0, 0"/>
             </w:tcBorders>
-            <w:tmTcPr id="1647381221" protected="0"/>
+            <w:tmTcPr id="1647497715" protected="0"/>
           </w:tcPr>
           <w:p>
             <w:pPr>
@@ -174,7 +174,7 @@
               <w:bottom w:val="nil" w:sz="0" w:space="0" w:color="000000" tmln="20, 20, 20, 0, 0"/>
               <w:right w:val="nil" w:sz="0" w:space="0" w:color="000000" tmln="20, 20, 20, 0, 0"/>
             </w:tcBorders>
-            <w:tmTcPr id="1647381221" protected="0"/>
+            <w:tmTcPr id="1647497715" protected="0"/>
           </w:tcPr>
           <w:p>
             <w:pPr>
@@ -203,7 +203,7 @@
               <w:bottom w:val="single" w:sz="4" w:space="0" w:color="3A8C95" tmln="10, 20, 20, 0, 0"/>
               <w:right w:val="nil" w:sz="0" w:space="0" w:color="000000" tmln="20, 20, 20, 0, 0"/>
             </w:tcBorders>
-            <w:tmTcPr id="1647381221" protected="0"/>
+            <w:tmTcPr id="1647497715" protected="0"/>
           </w:tcPr>
           <w:p>
             <w:pPr>
@@ -240,7 +240,7 @@
               <w:bottom w:val="nil" w:sz="0" w:space="0" w:color="000000" tmln="20, 20, 20, 0, 0"/>
               <w:right w:val="nil" w:sz="0" w:space="0" w:color="000000" tmln="20, 20, 20, 0, 0"/>
             </w:tcBorders>
-            <w:tmTcPr id="1647381221" protected="0"/>
+            <w:tmTcPr id="1647497715" protected="0"/>
           </w:tcPr>
           <w:p>
             <w:pPr>
@@ -261,7 +261,7 @@
               <w:bottom w:val="nil" w:sz="0" w:space="0" w:color="000000" tmln="20, 20, 20, 0, 0"/>
               <w:right w:val="nil" w:sz="0" w:space="0" w:color="000000" tmln="20, 20, 20, 0, 0"/>
             </w:tcBorders>
-            <w:tmTcPr id="1647381221" protected="0"/>
+            <w:tmTcPr id="1647497715" protected="0"/>
           </w:tcPr>
           <w:p>
             <w:pPr>
@@ -289,7 +289,7 @@
               <w:bottom w:val="nil" w:sz="0" w:space="0" w:color="000000" tmln="20, 20, 20, 0, 0"/>
               <w:right w:val="nil" w:sz="0" w:space="0" w:color="000000" tmln="20, 20, 20, 0, 0"/>
             </w:tcBorders>
-            <w:tmTcPr id="1647381221" protected="0"/>
+            <w:tmTcPr id="1647497715" protected="0"/>
           </w:tcPr>
           <w:p>
             <w:pPr>
@@ -319,7 +319,7 @@
               <w:bottom w:val="single" w:sz="4" w:space="0" w:color="3A8C95" tmln="10, 20, 20, 0, 0"/>
               <w:right w:val="nil" w:sz="0" w:space="0" w:color="000000" tmln="20, 20, 20, 0, 0"/>
             </w:tcBorders>
-            <w:tmTcPr id="1647381221" protected="0"/>
+            <w:tmTcPr id="1647497715" protected="0"/>
           </w:tcPr>
           <w:p>
             <w:pPr>
@@ -357,7 +357,7 @@
                             <a:picLocks noChangeAspect="1"/>
                             <a:extLst>
                               <a:ext uri="smNativeData">
-                                <sm:smNativeData xmlns:sm="smNativeData" val="SMDATA_16_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"/>
+                                <sm:smNativeData xmlns:sm="smNativeData" val="SMDATA_16_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"/>
                               </a:ext>
                             </a:extLst>
                           </pic:cNvPicPr>
@@ -416,7 +416,7 @@
               <w:bottom w:val="nil" w:sz="0" w:space="0" w:color="000000" tmln="20, 20, 20, 0, 0"/>
               <w:right w:val="nil" w:sz="0" w:space="0" w:color="000000" tmln="20, 20, 20, 0, 0"/>
             </w:tcBorders>
-            <w:tmTcPr id="1647381221" protected="0"/>
+            <w:tmTcPr id="1647497715" protected="0"/>
           </w:tcPr>
           <w:p>
             <w:pPr>
@@ -437,7 +437,7 @@
               <w:bottom w:val="nil" w:sz="0" w:space="0" w:color="000000" tmln="20, 20, 20, 0, 0"/>
               <w:right w:val="nil" w:sz="0" w:space="0" w:color="000000" tmln="20, 20, 20, 0, 0"/>
             </w:tcBorders>
-            <w:tmTcPr id="1647381221" protected="0"/>
+            <w:tmTcPr id="1647497715" protected="0"/>
           </w:tcPr>
           <w:p>
             <w:pPr>
@@ -465,7 +465,7 @@
               <w:bottom w:val="nil" w:sz="0" w:space="0" w:color="000000" tmln="20, 20, 20, 0, 0"/>
               <w:right w:val="nil" w:sz="0" w:space="0" w:color="000000" tmln="20, 20, 20, 0, 0"/>
             </w:tcBorders>
-            <w:tmTcPr id="1647381221" protected="0"/>
+            <w:tmTcPr id="1647497715" protected="0"/>
           </w:tcPr>
           <w:p>
             <w:pPr>
@@ -494,7 +494,7 @@
               <w:bottom w:val="nil" w:sz="0" w:space="0" w:color="000000" tmln="20, 20, 20, 0, 0"/>
               <w:right w:val="nil" w:sz="0" w:space="0" w:color="000000" tmln="20, 20, 20, 0, 0"/>
             </w:tcBorders>
-            <w:tmTcPr id="1647381221" protected="0"/>
+            <w:tmTcPr id="1647497715" protected="0"/>
           </w:tcPr>
           <w:p>
             <w:pPr>
@@ -533,7 +533,7 @@
               <w:bottom w:val="nil" w:sz="0" w:space="0" w:color="000000" tmln="20, 20, 20, 0, 0"/>
               <w:right w:val="nil" w:sz="0" w:space="0" w:color="000000" tmln="20, 20, 20, 0, 0"/>
             </w:tcBorders>
-            <w:tmTcPr id="1647381221" protected="0"/>
+            <w:tmTcPr id="1647497715" protected="0"/>
           </w:tcPr>
           <w:p>
             <w:pPr>
@@ -563,7 +563,7 @@
               <w:bottom w:val="nil" w:sz="0" w:space="0" w:color="000000" tmln="20, 20, 20, 0, 0"/>
               <w:right w:val="nil" w:sz="0" w:space="0" w:color="000000" tmln="20, 20, 20, 0, 0"/>
             </w:tcBorders>
-            <w:tmTcPr id="1647381221" protected="0"/>
+            <w:tmTcPr id="1647497715" protected="0"/>
           </w:tcPr>
           <w:p>
             <w:pPr>
@@ -591,7 +591,7 @@
               <w:bottom w:val="nil" w:sz="0" w:space="0" w:color="000000" tmln="20, 20, 20, 0, 0"/>
               <w:right w:val="nil" w:sz="0" w:space="0" w:color="000000" tmln="20, 20, 20, 0, 0"/>
             </w:tcBorders>
-            <w:tmTcPr id="1647381221" protected="0"/>
+            <w:tmTcPr id="1647497715" protected="0"/>
           </w:tcPr>
           <w:p>
             <w:pPr>
@@ -621,7 +621,7 @@
               <w:bottom w:val="nil" w:sz="0" w:space="0" w:color="000000" tmln="20, 20, 20, 0, 0"/>
               <w:right w:val="nil" w:sz="0" w:space="0" w:color="000000" tmln="20, 20, 20, 0, 0"/>
             </w:tcBorders>
-            <w:tmTcPr id="1647381221" protected="0"/>
+            <w:tmTcPr id="1647497715" protected="0"/>
           </w:tcPr>
           <w:p>
             <w:pPr>
@@ -667,7 +667,7 @@
               <w:bottom w:val="nil" w:sz="0" w:space="0" w:color="000000" tmln="20, 20, 20, 0, 0"/>
               <w:right w:val="nil" w:sz="0" w:space="0" w:color="000000" tmln="20, 20, 20, 0, 0"/>
             </w:tcBorders>
-            <w:tmTcPr id="1647381221" protected="0"/>
+            <w:tmTcPr id="1647497715" protected="0"/>
           </w:tcPr>
           <w:p>
             <w:pPr>
@@ -710,7 +710,7 @@
               <w:bottom w:val="nil" w:sz="0" w:space="0" w:color="000000" tmln="20, 20, 20, 0, 0"/>
               <w:right w:val="nil" w:sz="0" w:space="0" w:color="000000" tmln="20, 20, 20, 0, 0"/>
             </w:tcBorders>
-            <w:tmTcPr id="1647381221" protected="0"/>
+            <w:tmTcPr id="1647497715" protected="0"/>
           </w:tcPr>
           <w:p>
             <w:pPr>
@@ -740,7 +740,7 @@
               <w:bottom w:val="nil" w:sz="0" w:space="0" w:color="000000" tmln="20, 20, 20, 0, 0"/>
               <w:right w:val="nil" w:sz="0" w:space="0" w:color="000000" tmln="20, 20, 20, 0, 0"/>
             </w:tcBorders>
-            <w:tmTcPr id="1647381221" protected="0"/>
+            <w:tmTcPr id="1647497715" protected="0"/>
           </w:tcPr>
           <w:p>
             <w:pPr>
@@ -769,14 +769,15 @@
               <w:bottom w:val="nil" w:sz="0" w:space="0" w:color="000000" tmln="20, 20, 20, 0, 0"/>
               <w:right w:val="nil" w:sz="0" w:space="0" w:color="000000" tmln="20, 20, 20, 0, 0"/>
             </w:tcBorders>
-            <w:tmTcPr id="1647381221" protected="0"/>
-          </w:tcPr>
-          <w:p>
-            <w:pPr>
-              <w:rPr>
-                <w:lang w:val="pt-br"/>
-              </w:rPr>
-            </w:pPr>
+            <w:tmTcPr id="1647497715" protected="0"/>
+          </w:tcPr>
+          <w:p>
+            <w:pPr>
+              <w:rPr>
+                <w:lang w:val="pt-br"/>
+              </w:rPr>
+            </w:pPr>
+            <w:r/>
             <w:r>
               <w:rPr>
                 <w:noProof/>
@@ -798,7 +799,7 @@
                             <a:picLocks noChangeAspect="1"/>
                             <a:extLst>
                               <a:ext uri="smNativeData">
-                                <sm:smNativeData xmlns:sm="smNativeData" val="SMDATA_16_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"/>
+                                <sm:smNativeData xmlns:sm="smNativeData" val="SMDATA_16_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"/>
                               </a:ext>
                             </a:extLst>
                           </pic:cNvPicPr>
@@ -828,6 +829,7 @@
                 </wp:inline>
               </w:drawing>
             </w:r>
+            <w:r/>
             <w:r>
               <w:rPr>
                 <w:lang w:val="pt-br"/>
@@ -849,13 +851,13 @@
               <w:bottom w:val="nil" w:sz="0" w:space="0" w:color="000000" tmln="20, 20, 20, 0, 0"/>
               <w:right w:val="nil" w:sz="0" w:space="0" w:color="000000" tmln="20, 20, 20, 0, 0"/>
             </w:tcBorders>
-            <w:tmTcPr id="1647381221" protected="0"/>
+            <w:tmTcPr id="1647497715" protected="0"/>
           </w:tcPr>
           <w:p>
             <w:pPr>
               <w:pStyle w:val="para14"/>
               <w:rPr>
-                <w:color w:val="008ab1"/>
+                <w:color w:val="404040"/>
                 <w:lang w:val="pt-br"/>
               </w:rPr>
             </w:pPr>
@@ -863,6 +865,7 @@
               <w:r>
                 <w:rPr>
                   <w:rStyle w:val="char8"/>
+                  <w:color w:val="404040"/>
                   <w:u w:color="auto" w:val="none"/>
                   <w:lang w:val="pt-br"/>
                 </w:rPr>
@@ -893,7 +896,7 @@
               <w:bottom w:val="nil" w:sz="0" w:space="0" w:color="000000" tmln="20, 20, 20, 0, 0"/>
               <w:right w:val="nil" w:sz="0" w:space="0" w:color="000000" tmln="20, 20, 20, 0, 0"/>
             </w:tcBorders>
-            <w:tmTcPr id="1647381221" protected="0"/>
+            <w:tmTcPr id="1647497715" protected="0"/>
           </w:tcPr>
           <w:p>
             <w:pPr>
@@ -915,7 +918,7 @@
               <w:bottom w:val="nil" w:sz="0" w:space="0" w:color="000000" tmln="20, 20, 20, 0, 0"/>
               <w:right w:val="nil" w:sz="0" w:space="0" w:color="000000" tmln="20, 20, 20, 0, 0"/>
             </w:tcBorders>
-            <w:tmTcPr id="1647381221" protected="0"/>
+            <w:tmTcPr id="1647497715" protected="0"/>
           </w:tcPr>
           <w:p>
             <w:pPr>
@@ -938,7 +941,7 @@
               <w:bottom w:val="nil" w:sz="0" w:space="0" w:color="000000" tmln="20, 20, 20, 0, 0"/>
               <w:right w:val="nil" w:sz="0" w:space="0" w:color="000000" tmln="20, 20, 20, 0, 0"/>
             </w:tcBorders>
-            <w:tmTcPr id="1647381221" protected="0"/>
+            <w:tmTcPr id="1647497715" protected="0"/>
           </w:tcPr>
           <w:p>
             <w:pPr>
@@ -960,14 +963,15 @@
               <w:bottom w:val="nil" w:sz="0" w:space="0" w:color="000000" tmln="20, 20, 20, 0, 0"/>
               <w:right w:val="nil" w:sz="0" w:space="0" w:color="000000" tmln="20, 20, 20, 0, 0"/>
             </w:tcBorders>
-            <w:tmTcPr id="1647381221" protected="0"/>
-          </w:tcPr>
-          <w:p>
-            <w:pPr>
-              <w:rPr>
-                <w:lang w:val="pt-br"/>
-              </w:rPr>
-            </w:pPr>
+            <w:tmTcPr id="1647497715" protected="0"/>
+          </w:tcPr>
+          <w:p>
+            <w:pPr>
+              <w:rPr>
+                <w:lang w:val="pt-br"/>
+              </w:rPr>
+            </w:pPr>
+            <w:r/>
             <w:r>
               <w:rPr>
                 <w:noProof/>
@@ -989,7 +993,7 @@
                             <a:picLocks noChangeAspect="1"/>
                             <a:extLst>
                               <a:ext uri="smNativeData">
-                                <sm:smNativeData xmlns:sm="smNativeData" val="SMDATA_16_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"/>
+                                <sm:smNativeData xmlns:sm="smNativeData" val="SMDATA_16_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"/>
                               </a:ext>
                             </a:extLst>
                           </pic:cNvPicPr>
@@ -1019,6 +1023,7 @@
                 </wp:inline>
               </w:drawing>
             </w:r>
+            <w:r/>
             <w:r>
               <w:rPr>
                 <w:lang w:val="pt-br"/>
@@ -1040,7 +1045,7 @@
               <w:bottom w:val="nil" w:sz="0" w:space="0" w:color="000000" tmln="20, 20, 20, 0, 0"/>
               <w:right w:val="nil" w:sz="0" w:space="0" w:color="000000" tmln="20, 20, 20, 0, 0"/>
             </w:tcBorders>
-            <w:tmTcPr id="1647381221" protected="0"/>
+            <w:tmTcPr id="1647497715" protected="0"/>
           </w:tcPr>
           <w:p>
             <w:pPr>
@@ -1110,7 +1115,7 @@
               <w:bottom w:val="nil" w:sz="0" w:space="0" w:color="000000" tmln="20, 20, 20, 0, 0"/>
               <w:right w:val="nil" w:sz="0" w:space="0" w:color="000000" tmln="20, 20, 20, 0, 0"/>
             </w:tcBorders>
-            <w:tmTcPr id="1647381221" protected="0"/>
+            <w:tmTcPr id="1647497715" protected="0"/>
           </w:tcPr>
           <w:p>
             <w:pPr>
@@ -1132,7 +1137,7 @@
               <w:bottom w:val="nil" w:sz="0" w:space="0" w:color="000000" tmln="20, 20, 20, 0, 0"/>
               <w:right w:val="nil" w:sz="0" w:space="0" w:color="000000" tmln="20, 20, 20, 0, 0"/>
             </w:tcBorders>
-            <w:tmTcPr id="1647381221" protected="0"/>
+            <w:tmTcPr id="1647497715" protected="0"/>
           </w:tcPr>
           <w:p>
             <w:pPr>
@@ -1155,7 +1160,7 @@
               <w:bottom w:val="nil" w:sz="0" w:space="0" w:color="000000" tmln="20, 20, 20, 0, 0"/>
               <w:right w:val="nil" w:sz="0" w:space="0" w:color="000000" tmln="20, 20, 20, 0, 0"/>
             </w:tcBorders>
-            <w:tmTcPr id="1647381221" protected="0"/>
+            <w:tmTcPr id="1647497715" protected="0"/>
           </w:tcPr>
           <w:p>
             <w:pPr>
@@ -1177,19 +1182,15 @@
               <w:bottom w:val="nil" w:sz="0" w:space="0" w:color="000000" tmln="20, 20, 20, 0, 0"/>
               <w:right w:val="nil" w:sz="0" w:space="0" w:color="000000" tmln="20, 20, 20, 0, 0"/>
             </w:tcBorders>
-            <w:tmTcPr id="1647381221" protected="0"/>
-          </w:tcPr>
-          <w:p>
-            <w:pPr>
-              <w:rPr>
-                <w:lang w:val="pt-br"/>
-              </w:rPr>
-            </w:pPr>
-            <w:r>
-              <w:rPr>
-                <w:lang w:val="pt-br" w:eastAsia="pt-br"/>
-              </w:rPr>
-            </w:r>
+            <w:tmTcPr id="1647497715" protected="0"/>
+          </w:tcPr>
+          <w:p>
+            <w:pPr>
+              <w:rPr>
+                <w:lang w:val="pt-br"/>
+              </w:rPr>
+            </w:pPr>
+            <w:r/>
             <w:r>
               <w:rPr>
                 <w:noProof/>
@@ -1211,7 +1212,7 @@
                             <a:picLocks noChangeAspect="1"/>
                             <a:extLst>
                               <a:ext uri="smNativeData">
-                                <sm:smNativeData xmlns:sm="smNativeData" val="SMDATA_16_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"/>
+                                <sm:smNativeData xmlns:sm="smNativeData" val="SMDATA_16_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"/>
                               </a:ext>
                             </a:extLst>
                           </pic:cNvPicPr>
@@ -1241,11 +1242,7 @@
                 </wp:inline>
               </w:drawing>
             </w:r>
-            <w:r>
-              <w:rPr>
-                <w:lang w:val="pt-br" w:eastAsia="pt-br"/>
-              </w:rPr>
-            </w:r>
+            <w:r/>
             <w:r>
               <w:rPr>
                 <w:lang w:val="pt-br"/>
@@ -1267,13 +1264,12 @@
               <w:bottom w:val="nil" w:sz="0" w:space="0" w:color="000000" tmln="20, 20, 20, 0, 0"/>
               <w:right w:val="nil" w:sz="0" w:space="0" w:color="000000" tmln="20, 20, 20, 0, 0"/>
             </w:tcBorders>
-            <w:tmTcPr id="1647381221" protected="0"/>
+            <w:tmTcPr id="1647497715" protected="0"/>
           </w:tcPr>
           <w:p>
             <w:pPr>
               <w:pStyle w:val="para15"/>
               <w:rPr>
-                <w:color w:val="008ab1"/>
                 <w:lang w:val="pt-br"/>
               </w:rPr>
             </w:pPr>
@@ -1281,6 +1277,7 @@
               <w:r>
                 <w:rPr>
                   <w:rStyle w:val="char8"/>
+                  <w:color w:val="00798b"/>
                   <w:u w:color="auto" w:val="none"/>
                   <w:lang w:val="pt-br"/>
                 </w:rPr>
@@ -1311,7 +1308,7 @@
               <w:bottom w:val="nil" w:sz="0" w:space="0" w:color="000000" tmln="20, 20, 20, 0, 0"/>
               <w:right w:val="nil" w:sz="0" w:space="0" w:color="000000" tmln="20, 20, 20, 0, 0"/>
             </w:tcBorders>
-            <w:tmTcPr id="1647381221" protected="0"/>
+            <w:tmTcPr id="1647497715" protected="0"/>
           </w:tcPr>
           <w:p>
             <w:pPr>
@@ -1333,7 +1330,7 @@
               <w:bottom w:val="nil" w:sz="0" w:space="0" w:color="000000" tmln="20, 20, 20, 0, 0"/>
               <w:right w:val="nil" w:sz="0" w:space="0" w:color="000000" tmln="20, 20, 20, 0, 0"/>
             </w:tcBorders>
-            <w:tmTcPr id="1647381221" protected="0"/>
+            <w:tmTcPr id="1647497715" protected="0"/>
           </w:tcPr>
           <w:p>
             <w:pPr>
@@ -1356,7 +1353,7 @@
               <w:bottom w:val="nil" w:sz="0" w:space="0" w:color="000000" tmln="20, 20, 20, 0, 0"/>
               <w:right w:val="nil" w:sz="0" w:space="0" w:color="000000" tmln="20, 20, 20, 0, 0"/>
             </w:tcBorders>
-            <w:tmTcPr id="1647381221" protected="0"/>
+            <w:tmTcPr id="1647497715" protected="0"/>
           </w:tcPr>
           <w:p>
             <w:pPr>
@@ -1378,19 +1375,15 @@
               <w:bottom w:val="nil" w:sz="0" w:space="0" w:color="000000" tmln="20, 20, 20, 0, 0"/>
               <w:right w:val="nil" w:sz="0" w:space="0" w:color="000000" tmln="20, 20, 20, 0, 0"/>
             </w:tcBorders>
-            <w:tmTcPr id="1647381221" protected="0"/>
-          </w:tcPr>
-          <w:p>
-            <w:pPr>
-              <w:rPr>
-                <w:lang w:val="pt-br"/>
-              </w:rPr>
-            </w:pPr>
-            <w:r>
-              <w:rPr>
-                <w:lang w:val="pt-br" w:eastAsia="pt-br"/>
-              </w:rPr>
-            </w:r>
+            <w:tmTcPr id="1647497715" protected="0"/>
+          </w:tcPr>
+          <w:p>
+            <w:pPr>
+              <w:rPr>
+                <w:lang w:val="pt-br"/>
+              </w:rPr>
+            </w:pPr>
+            <w:r/>
             <w:r>
               <w:rPr>
                 <w:noProof/>
@@ -1412,7 +1405,7 @@
                             <a:picLocks noChangeAspect="1"/>
                             <a:extLst>
                               <a:ext uri="smNativeData">
-                                <sm:smNativeData xmlns:sm="smNativeData" val="SMDATA_16_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"/>
+                                <sm:smNativeData xmlns:sm="smNativeData" val="SMDATA_16_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"/>
                               </a:ext>
                             </a:extLst>
                           </pic:cNvPicPr>
@@ -1442,11 +1435,7 @@
                 </wp:inline>
               </w:drawing>
             </w:r>
-            <w:r>
-              <w:rPr>
-                <w:lang w:val="pt-br" w:eastAsia="pt-br"/>
-              </w:rPr>
-            </w:r>
+            <w:r/>
             <w:r>
               <w:rPr>
                 <w:lang w:val="pt-br"/>
@@ -1468,7 +1457,7 @@
               <w:bottom w:val="nil" w:sz="0" w:space="0" w:color="000000" tmln="20, 20, 20, 0, 0"/>
               <w:right w:val="nil" w:sz="0" w:space="0" w:color="000000" tmln="20, 20, 20, 0, 0"/>
             </w:tcBorders>
-            <w:tmTcPr id="1647381221" protected="0"/>
+            <w:tmTcPr id="1647497715" protected="0"/>
           </w:tcPr>
           <w:p>
             <w:pPr>
@@ -1520,7 +1509,7 @@
               <w:bottom w:val="nil" w:sz="0" w:space="0" w:color="000000" tmln="20, 20, 20, 0, 0"/>
               <w:right w:val="nil" w:sz="0" w:space="0" w:color="000000" tmln="20, 20, 20, 0, 0"/>
             </w:tcBorders>
-            <w:tmTcPr id="1647381221" protected="0"/>
+            <w:tmTcPr id="1647497715" protected="0"/>
           </w:tcPr>
           <w:p>
             <w:pPr>
@@ -1559,7 +1548,7 @@
               <w:bottom w:val="nil" w:sz="0" w:space="0" w:color="000000" tmln="20, 20, 20, 0, 0"/>
               <w:right w:val="nil" w:sz="0" w:space="0" w:color="000000" tmln="20, 20, 20, 0, 0"/>
             </w:tcBorders>
-            <w:tmTcPr id="1647381221" protected="0"/>
+            <w:tmTcPr id="1647497715" protected="0"/>
           </w:tcPr>
           <w:p>
             <w:pPr>
@@ -1587,7 +1576,7 @@
               <w:bottom w:val="nil" w:sz="0" w:space="0" w:color="000000" tmln="20, 20, 20, 0, 0"/>
               <w:right w:val="nil" w:sz="0" w:space="0" w:color="000000" tmln="20, 20, 20, 0, 0"/>
             </w:tcBorders>
-            <w:tmTcPr id="1647381221" protected="0"/>
+            <w:tmTcPr id="1647497715" protected="0"/>
           </w:tcPr>
           <w:p>
             <w:pPr>
@@ -1617,7 +1606,7 @@
               <w:bottom w:val="nil" w:sz="0" w:space="0" w:color="000000" tmln="20, 20, 20, 0, 0"/>
               <w:right w:val="nil" w:sz="0" w:space="0" w:color="000000" tmln="20, 20, 20, 0, 0"/>
             </w:tcBorders>
-            <w:tmTcPr id="1647381221" protected="0"/>
+            <w:tmTcPr id="1647497715" protected="0"/>
           </w:tcPr>
           <w:p>
             <w:pPr>
@@ -1661,7 +1650,7 @@
               <w:bottom w:val="single" w:sz="4" w:space="0" w:color="3A8C95" tmln="10, 20, 20, 0, 0"/>
               <w:right w:val="nil" w:sz="0" w:space="0" w:color="000000" tmln="20, 20, 20, 0, 0"/>
             </w:tcBorders>
-            <w:tmTcPr id="1647381221" protected="0"/>
+            <w:tmTcPr id="1647497715" protected="0"/>
           </w:tcPr>
           <w:p>
             <w:pPr>
@@ -1728,7 +1717,7 @@
               <w:bottom w:val="nil" w:sz="0" w:space="0" w:color="000000" tmln="20, 20, 20, 0, 0"/>
               <w:right w:val="nil" w:sz="0" w:space="0" w:color="000000" tmln="20, 20, 20, 0, 0"/>
             </w:tcBorders>
-            <w:tmTcPr id="1647381221" protected="0"/>
+            <w:tmTcPr id="1647497715" protected="0"/>
           </w:tcPr>
           <w:p>
             <w:pPr/>
@@ -1748,7 +1737,7 @@
               <w:bottom w:val="nil" w:sz="0" w:space="0" w:color="000000" tmln="20, 20, 20, 0, 0"/>
               <w:right w:val="nil" w:sz="0" w:space="0" w:color="000000" tmln="20, 20, 20, 0, 0"/>
             </w:tcBorders>
-            <w:tmTcPr id="1647381221" protected="0"/>
+            <w:tmTcPr id="1647497715" protected="0"/>
           </w:tcPr>
           <w:p>
             <w:pPr/>
@@ -1771,7 +1760,7 @@
               <w:bottom w:val="nil" w:sz="0" w:space="0" w:color="000000" tmln="20, 20, 20, 0, 0"/>
               <w:right w:val="nil" w:sz="0" w:space="0" w:color="000000" tmln="20, 20, 20, 0, 0"/>
             </w:tcBorders>
-            <w:tmTcPr id="1647381221" protected="0"/>
+            <w:tmTcPr id="1647497715" protected="0"/>
           </w:tcPr>
           <w:p>
             <w:pPr>
@@ -1928,7 +1917,7 @@
               <w:bottom w:val="nil" w:sz="0" w:space="0" w:color="000000" tmln="20, 20, 20, 0, 0"/>
               <w:right w:val="nil" w:sz="0" w:space="0" w:color="000000" tmln="20, 20, 20, 0, 0"/>
             </w:tcBorders>
-            <w:tmTcPr id="1647381221" protected="0"/>
+            <w:tmTcPr id="1647497715" protected="0"/>
           </w:tcPr>
           <w:p>
             <w:pPr>
@@ -1994,7 +1983,7 @@
                             <wps:cNvSpPr>
                               <a:extLst>
                                 <a:ext uri="smNativeData">
-                                  <sm:smNativeData xmlns:sm="smNativeData" val="SMDATA_14_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"/>
+                                  <sm:smNativeData xmlns:sm="smNativeData" val="SMDATA_14_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"/>
                                 </a:ext>
                               </a:extLst>
                             </wps:cNvSpPr>
@@ -2072,11 +2061,7 @@
                                       <w:lang w:val="pt-br"/>
                                     </w:rPr>
                                   </w:pPr>
-                                  <w:r>
-                                    <w:rPr>
-                                      <w:lang w:val="pt-br" w:eastAsia="pt-br"/>
-                                    </w:rPr>
-                                  </w:r>
+                                  <w:r/>
                                   <w:r>
                                     <w:rPr>
                                       <w:noProof/>
@@ -2093,12 +2078,12 @@
                                           <a:graphicData uri="http://schemas.openxmlformats.org/drawingml/2006/picture">
                                             <pic:pic xmlns:pic="http://schemas.openxmlformats.org/drawingml/2006/picture">
                                               <pic:nvPicPr>
-                                                <pic:cNvPr id="5" name="Imagem 3" descr="link quebrado grátis ícone"/>
+                                                <pic:cNvPr id="5" name="Imagem 3"/>
                                                 <pic:cNvPicPr>
                                                   <a:picLocks noChangeAspect="1"/>
                                                   <a:extLst>
                                                     <a:ext uri="smNativeData">
-                                                      <sm:smNativeData xmlns:sm="smNativeData" val="SMDATA_16_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"/>
+                                                      <sm:smNativeData xmlns:sm="smNativeData" val="SMDATA_16_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"/>
                                                     </a:ext>
                                                   </a:extLst>
                                                 </pic:cNvPicPr>
@@ -2128,17 +2113,23 @@
                                       </wp:inline>
                                     </w:drawing>
                                   </w:r>
-                                  <w:r>
-                                    <w:rPr>
-                                      <w:lang w:val="pt-br" w:eastAsia="pt-br"/>
-                                    </w:rPr>
-                                  </w:r>
+                                  <w:r/>
                                   <w:r>
                                     <w:rPr>
                                       <w:lang w:val="pt-br"/>
                                     </w:rPr>
-                                    <w:t xml:space="preserve"> https://felipedalbert.github.io/landing-page-project</w:t>
+                                    <w:t xml:space="preserve"> </w:t>
                                   </w:r>
+                                  <w:hyperlink r:id="rId18" w:history="1">
+                                    <w:r>
+                                      <w:rPr>
+                                        <w:rStyle w:val="char8"/>
+                                        <w:color w:val="333333"/>
+                                        <w:lang w:val="pt-br"/>
+                                      </w:rPr>
+                                      <w:t>Acessar GitHub Pages</w:t>
+                                    </w:r>
+                                  </w:hyperlink>
                                 </w:p>
                                 <w:p>
                                   <w:r/>
@@ -2159,7 +2150,7 @@
                 </mc:Choice>
                 <mc:Fallback>
                   <w:pict>
-                    <v:rect id="Caixa de Texto 2" o:spid="_x0000_s1027" style="position:absolute;margin-left:-5.80pt;margin-top:7.50pt;width:221.75pt;height:153.00pt;z-index:251658248;mso-wrap-distance-left:9.00pt;mso-wrap-distance-top:3.60pt;mso-wrap-distance-right:9.00pt;mso-wrap-distance-bottom:3.60pt;mso-wrap-style:square" stroked="f" filled="f" v:ext="SMDATA_14_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" o:insetmode="custom">
+                    <v:rect id="Caixa de Texto 2" o:spid="_x0000_s1027" style="position:absolute;margin-left:-5.80pt;margin-top:7.50pt;width:221.75pt;height:153.00pt;z-index:251658248;mso-wrap-distance-left:9.00pt;mso-wrap-distance-top:3.60pt;mso-wrap-distance-right:9.00pt;mso-wrap-distance-bottom:3.60pt;mso-wrap-style:square" stroked="f" filled="f" v:ext="SMDATA_14_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" o:insetmode="custom">
                       <w10:wrap type="none" anchorx="text" anchory="text"/>
                       <v:textbox inset="7.2pt,3.6pt,7.2pt,3.6pt">
                         <w:txbxContent>
@@ -2222,11 +2213,7 @@
                                 <w:lang w:val="pt-br"/>
                               </w:rPr>
                             </w:pPr>
-                            <w:r>
-                              <w:rPr>
-                                <w:lang w:val="pt-br" w:eastAsia="pt-br"/>
-                              </w:rPr>
-                            </w:r>
+                            <w:r/>
                             <w:r>
                               <w:rPr>
                                 <w:noProof/>
@@ -2243,12 +2230,12 @@
                                     <a:graphicData uri="http://schemas.openxmlformats.org/drawingml/2006/picture">
                                       <pic:pic xmlns:pic="http://schemas.openxmlformats.org/drawingml/2006/picture">
                                         <pic:nvPicPr>
-                                          <pic:cNvPr id="5" name="Imagem 3" descr="link quebrado grátis ícone"/>
+                                          <pic:cNvPr id="5" name="Imagem 3"/>
                                           <pic:cNvPicPr>
                                             <a:picLocks noChangeAspect="1"/>
                                             <a:extLst>
                                               <a:ext uri="smNativeData">
-                                                <sm:smNativeData xmlns:sm="smNativeData" val="SMDATA_16_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"/>
+                                                <sm:smNativeData xmlns:sm="smNativeData" val="SMDATA_16_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"/>
                                               </a:ext>
                                             </a:extLst>
                                           </pic:cNvPicPr>
@@ -2278,17 +2265,23 @@
                                 </wp:inline>
                               </w:drawing>
                             </w:r>
-                            <w:r>
-                              <w:rPr>
-                                <w:lang w:val="pt-br" w:eastAsia="pt-br"/>
-                              </w:rPr>
-                            </w:r>
+                            <w:r/>
                             <w:r>
                               <w:rPr>
                                 <w:lang w:val="pt-br"/>
                               </w:rPr>
-                              <w:t xml:space="preserve"> https://felipedalbert.github.io/landing-page-project</w:t>
+                              <w:t xml:space="preserve"> </w:t>
                             </w:r>
+                            <w:hyperlink r:id="rId18" w:history="1">
+                              <w:r>
+                                <w:rPr>
+                                  <w:rStyle w:val="char8"/>
+                                  <w:color w:val="333333"/>
+                                  <w:lang w:val="pt-br"/>
+                                </w:rPr>
+                                <w:t>Acessar GitHub Pages</w:t>
+                              </w:r>
+                            </w:hyperlink>
                           </w:p>
                           <w:p>
                             <w:r/>
@@ -2316,7 +2309,7 @@
               <w:bottom w:val="nil" w:sz="0" w:space="0" w:color="000000" tmln="20, 20, 20, 0, 0"/>
               <w:right w:val="nil" w:sz="0" w:space="0" w:color="000000" tmln="20, 20, 20, 0, 0"/>
             </w:tcBorders>
-            <w:tmTcPr id="1647381221" protected="0"/>
+            <w:tmTcPr id="1647497715" protected="0"/>
           </w:tcPr>
           <w:p>
             <w:pPr/>
@@ -2337,7 +2330,7 @@
               <w:bottom w:val="nil" w:sz="0" w:space="0" w:color="000000" tmln="20, 20, 20, 0, 0"/>
               <w:right w:val="nil" w:sz="0" w:space="0" w:color="000000" tmln="20, 20, 20, 0, 0"/>
             </w:tcBorders>
-            <w:tmTcPr id="1647381221" protected="0"/>
+            <w:tmTcPr id="1647497715" protected="0"/>
           </w:tcPr>
           <w:p>
             <w:pPr/>
@@ -2384,7 +2377,7 @@
               <w:bottom w:val="nil" w:sz="0" w:space="0" w:color="000000" tmln="20, 20, 20, 0, 0"/>
               <w:right w:val="nil" w:sz="0" w:space="0" w:color="000000" tmln="20, 20, 20, 0, 0"/>
             </w:tcBorders>
-            <w:tmTcPr id="1647381221" protected="0"/>
+            <w:tmTcPr id="1647497715" protected="0"/>
           </w:tcPr>
           <w:p>
             <w:pPr>
@@ -2414,7 +2407,7 @@
               <w:bottom w:val="single" w:sz="4" w:space="0" w:color="3A8C95" tmln="10, 20, 20, 0, 0"/>
               <w:right w:val="nil" w:sz="0" w:space="0" w:color="000000" tmln="20, 20, 20, 0, 0"/>
             </w:tcBorders>
-            <w:tmTcPr id="1647381221" protected="0"/>
+            <w:tmTcPr id="1647497715" protected="0"/>
           </w:tcPr>
           <w:p>
             <w:pPr>
@@ -2435,7 +2428,7 @@
               <w:bottom w:val="nil" w:sz="0" w:space="0" w:color="000000" tmln="20, 20, 20, 0, 0"/>
               <w:right w:val="nil" w:sz="0" w:space="0" w:color="000000" tmln="20, 20, 20, 0, 0"/>
             </w:tcBorders>
-            <w:tmTcPr id="1647381221" protected="0"/>
+            <w:tmTcPr id="1647497715" protected="0"/>
           </w:tcPr>
           <w:p>
             <w:pPr/>
@@ -2456,7 +2449,7 @@
               <w:bottom w:val="nil" w:sz="0" w:space="0" w:color="000000" tmln="20, 20, 20, 0, 0"/>
               <w:right w:val="nil" w:sz="0" w:space="0" w:color="000000" tmln="20, 20, 20, 0, 0"/>
             </w:tcBorders>
-            <w:tmTcPr id="1647381221" protected="0"/>
+            <w:tmTcPr id="1647497715" protected="0"/>
           </w:tcPr>
           <w:p>
             <w:pPr>
@@ -2479,7 +2472,7 @@
               <w:bottom w:val="nil" w:sz="0" w:space="0" w:color="000000" tmln="20, 20, 20, 0, 0"/>
               <w:right w:val="nil" w:sz="0" w:space="0" w:color="000000" tmln="20, 20, 20, 0, 0"/>
             </w:tcBorders>
-            <w:tmTcPr id="1647381221" protected="0"/>
+            <w:tmTcPr id="1647497715" protected="0"/>
           </w:tcPr>
           <w:p>
             <w:pPr>
@@ -2499,9 +2492,6 @@
             </w:r>
             <w:r>
               <w:rPr>
-                <w:rStyle w:val="char7"/>
-                <w:sz w:val="36"/>
-                <w:szCs w:val="32"/>
                 <w:lang w:val="pt-br"/>
               </w:rPr>
             </w:r>
@@ -2529,7 +2519,7 @@
               <w:bottom w:val="nil" w:sz="0" w:space="0" w:color="000000" tmln="20, 20, 20, 0, 0"/>
               <w:right w:val="nil" w:sz="0" w:space="0" w:color="000000" tmln="20, 20, 20, 0, 0"/>
             </w:tcBorders>
-            <w:tmTcPr id="1647381221" protected="0"/>
+            <w:tmTcPr id="1647497715" protected="0"/>
           </w:tcPr>
           <w:p>
             <w:pPr/>
@@ -2565,7 +2555,7 @@
               <w:bottom w:val="nil" w:sz="0" w:space="0" w:color="000000" tmln="20, 20, 20, 0, 0"/>
               <w:right w:val="nil" w:sz="0" w:space="0" w:color="000000" tmln="20, 20, 20, 0, 0"/>
             </w:tcBorders>
-            <w:tmTcPr id="1647381221" protected="0"/>
+            <w:tmTcPr id="1647497715" protected="0"/>
           </w:tcPr>
           <w:p>
             <w:pPr>
@@ -2588,7 +2578,7 @@
               <w:bottom w:val="nil" w:sz="0" w:space="0" w:color="000000" tmln="20, 20, 20, 0, 0"/>
               <w:right w:val="nil" w:sz="0" w:space="0" w:color="000000" tmln="20, 20, 20, 0, 0"/>
             </w:tcBorders>
-            <w:tmTcPr id="1647381221" protected="0"/>
+            <w:tmTcPr id="1647497715" protected="0"/>
           </w:tcPr>
           <w:p>
             <w:pPr>
@@ -2612,7 +2602,7 @@
               <w:bottom w:val="single" w:sz="4" w:space="0" w:color="999999" tmln="10, 20, 20, 0, 0"/>
               <w:right w:val="nil" w:sz="0" w:space="0" w:color="000000" tmln="20, 20, 20, 0, 0"/>
             </w:tcBorders>
-            <w:tmTcPr id="1647381221" protected="0"/>
+            <w:tmTcPr id="1647497715" protected="0"/>
           </w:tcPr>
           <w:p>
             <w:pPr>
@@ -2669,7 +2659,7 @@
               <w:bottom w:val="nil" w:sz="0" w:space="0" w:color="000000" tmln="20, 20, 20, 0, 0"/>
               <w:right w:val="nil" w:sz="0" w:space="0" w:color="000000" tmln="20, 20, 20, 0, 0"/>
             </w:tcBorders>
-            <w:tmTcPr id="1647381221" protected="0"/>
+            <w:tmTcPr id="1647497715" protected="0"/>
           </w:tcPr>
           <w:p>
             <w:pPr>
@@ -2690,7 +2680,7 @@
               <w:bottom w:val="nil" w:sz="0" w:space="0" w:color="000000" tmln="20, 20, 20, 0, 0"/>
               <w:right w:val="nil" w:sz="0" w:space="0" w:color="000000" tmln="20, 20, 20, 0, 0"/>
             </w:tcBorders>
-            <w:tmTcPr id="1647381221" protected="0"/>
+            <w:tmTcPr id="1647497715" protected="0"/>
           </w:tcPr>
           <w:p>
             <w:pPr/>
@@ -2711,7 +2701,7 @@
               <w:bottom w:val="nil" w:sz="0" w:space="0" w:color="000000" tmln="20, 20, 20, 0, 0"/>
               <w:right w:val="nil" w:sz="0" w:space="0" w:color="000000" tmln="20, 20, 20, 0, 0"/>
             </w:tcBorders>
-            <w:tmTcPr id="1647381221" protected="0"/>
+            <w:tmTcPr id="1647497715" protected="0"/>
           </w:tcPr>
           <w:p>
             <w:pPr>
@@ -2734,7 +2724,7 @@
               <w:bottom w:val="nil" w:sz="0" w:space="0" w:color="000000" tmln="20, 20, 20, 0, 0"/>
               <w:right w:val="nil" w:sz="0" w:space="0" w:color="000000" tmln="20, 20, 20, 0, 0"/>
             </w:tcBorders>
-            <w:tmTcPr id="1647381221" protected="0"/>
+            <w:tmTcPr id="1647497715" protected="0"/>
           </w:tcPr>
           <w:p>
             <w:pPr>
@@ -2807,8 +2797,8 @@
         <w:numStart w:val="1"/>
         <w:numRestart w:val="continuous"/>
       </w:endnotePr>
-      <w:headerReference w:type="default" r:id="rId18"/>
-      <w:footerReference w:type="default" r:id="rId19"/>
+      <w:headerReference w:type="default" r:id="rId19"/>
+      <w:footerReference w:type="default" r:id="rId20"/>
       <w:type w:val="nextPage"/>
       <w:pgSz w:h="16838" w:w="11906"/>
       <w:pgMar w:left="1418" w:top="1276" w:right="1134" w:bottom="0" w:header="680" w:footer="397"/>
@@ -2869,7 +2859,7 @@
                     <wps:cNvSpPr>
                       <a:extLst>
                         <a:ext uri="smNativeData">
-                          <sm:smNativeData xmlns:sm="smNativeData" val="SMDATA_14_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"/>
+                          <sm:smNativeData xmlns:sm="smNativeData" val="SMDATA_14_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"/>
                         </a:ext>
                       </a:extLst>
                     </wps:cNvSpPr>
@@ -2899,7 +2889,7 @@
         </mc:Choice>
         <mc:Fallback>
           <w:pict>
-            <v:rect id="Retângulo 5" o:spid="_x0000_s3073" style="position:absolute;margin-left:256.85pt;margin-top:-239.20pt;width:281.75pt;height:45.35pt;z-index:251659272;mso-wrap-distance-left:9.00pt;mso-wrap-distance-top:0.00pt;mso-wrap-distance-right:9.00pt;mso-wrap-distance-bottom:0.00pt;mso-wrap-style:square" stroked="f" fillcolor="#434343" v:ext="SMDATA_14_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">
+            <v:rect id="Retângulo 5" o:spid="_x0000_s3073" style="position:absolute;margin-left:256.85pt;margin-top:-239.20pt;width:281.75pt;height:45.35pt;z-index:251659272;mso-wrap-distance-left:9.00pt;mso-wrap-distance-top:0.00pt;mso-wrap-distance-right:9.00pt;mso-wrap-distance-bottom:0.00pt;mso-wrap-style:square" stroked="f" fillcolor="#434343" v:ext="SMDATA_14_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">
               <v:fill color2="#000000" type="solid" angle="90"/>
               <w10:wrap type="none" anchorx="text" anchory="text"/>
             </v:rect>
@@ -2948,7 +2938,7 @@
                     <wps:cNvSpPr>
                       <a:extLst>
                         <a:ext uri="smNativeData">
-                          <sm:smNativeData xmlns:sm="smNativeData" val="SMDATA_14_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"/>
+                          <sm:smNativeData xmlns:sm="smNativeData" val="SMDATA_14_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"/>
                         </a:ext>
                       </a:extLst>
                     </wps:cNvSpPr>
@@ -2978,7 +2968,7 @@
         </mc:Choice>
         <mc:Fallback>
           <w:pict>
-            <v:rect id="Retângulo 114" o:spid="_x0000_s2049" style="position:absolute;margin-left:-13.50pt;margin-top:210.70pt;mso-position-horizontal-relative:page;mso-position-vertical-relative:page;width:340.55pt;height:650.85pt;z-index:251659265;mso-wrap-distance-left:9.00pt;mso-wrap-distance-top:0.00pt;mso-wrap-distance-right:9.00pt;mso-wrap-distance-bottom:0.00pt;mso-wrap-style:square" stroked="f" fillcolor="#ffffff" v:ext="SMDATA_14_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">
+            <v:rect id="Retângulo 114" o:spid="_x0000_s2049" style="position:absolute;margin-left:-13.50pt;margin-top:210.70pt;mso-position-horizontal-relative:page;mso-position-vertical-relative:page;width:340.55pt;height:650.85pt;z-index:251659265;mso-wrap-distance-left:9.00pt;mso-wrap-distance-top:0.00pt;mso-wrap-distance-right:9.00pt;mso-wrap-distance-bottom:0.00pt;mso-wrap-style:square" stroked="f" fillcolor="#ffffff" v:ext="SMDATA_14_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">
               <v:fill color2="#000000" type="solid" angle="90"/>
               <w10:wrap type="none" anchorx="page" anchory="page"/>
             </v:rect>
@@ -3012,7 +3002,7 @@
                     <wps:cNvSpPr>
                       <a:extLst>
                         <a:ext uri="smNativeData">
-                          <sm:smNativeData xmlns:sm="smNativeData" val="SMDATA_14_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"/>
+                          <sm:smNativeData xmlns:sm="smNativeData" val="SMDATA_14_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"/>
                         </a:ext>
                       </a:extLst>
                     </wps:cNvSpPr>
@@ -3042,7 +3032,7 @@
         </mc:Choice>
         <mc:Fallback>
           <w:pict>
-            <v:rect id="Retângulo 107" o:spid="_x0000_s2050" style="position:absolute;margin-left:255.45pt;margin-top:-39.35pt;width:283.15pt;height:185.60pt;z-index:251659266;mso-wrap-distance-left:9.00pt;mso-wrap-distance-top:0.00pt;mso-wrap-distance-right:9.00pt;mso-wrap-distance-bottom:0.00pt;mso-wrap-style:square" stroked="f" fillcolor="#00798b" v:ext="SMDATA_14_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">
+            <v:rect id="Retângulo 107" o:spid="_x0000_s2050" style="position:absolute;margin-left:255.45pt;margin-top:-39.35pt;width:283.15pt;height:185.60pt;z-index:251659266;mso-wrap-distance-left:9.00pt;mso-wrap-distance-top:0.00pt;mso-wrap-distance-right:9.00pt;mso-wrap-distance-bottom:0.00pt;mso-wrap-style:square" stroked="f" fillcolor="#00798b" v:ext="SMDATA_14_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">
               <v:fill color2="#000000" type="solid" angle="90"/>
               <w10:wrap type="none" anchorx="text" anchory="text"/>
             </v:rect>
@@ -3076,7 +3066,7 @@
                     <wps:cNvSpPr>
                       <a:extLst>
                         <a:ext uri="smNativeData">
-                          <sm:smNativeData xmlns:sm="smNativeData" val="SMDATA_14_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"/>
+                          <sm:smNativeData xmlns:sm="smNativeData" val="SMDATA_14_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"/>
                         </a:ext>
                       </a:extLst>
                     </wps:cNvSpPr>
@@ -3106,7 +3096,7 @@
         </mc:Choice>
         <mc:Fallback>
           <w:pict>
-            <v:rect id="Retângulo 106" o:spid="_x0000_s2051" style="position:absolute;margin-left:-84.70pt;margin-top:-39.40pt;width:341.00pt;height:185.70pt;z-index:251659267;mso-wrap-distance-left:9.00pt;mso-wrap-distance-top:0.00pt;mso-wrap-distance-right:9.00pt;mso-wrap-distance-bottom:0.00pt;mso-wrap-style:square" stroked="f" fillcolor="#333333" v:ext="SMDATA_14_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">
+            <v:rect id="Retângulo 106" o:spid="_x0000_s2051" style="position:absolute;margin-left:-84.70pt;margin-top:-39.40pt;width:341.00pt;height:185.70pt;z-index:251659267;mso-wrap-distance-left:9.00pt;mso-wrap-distance-top:0.00pt;mso-wrap-distance-right:9.00pt;mso-wrap-distance-bottom:0.00pt;mso-wrap-style:square" stroked="f" fillcolor="#333333" v:ext="SMDATA_14_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">
               <v:fill color2="#000000" type="solid" angle="90"/>
               <w10:wrap type="none" anchorx="text" anchory="text"/>
             </v:rect>
@@ -3140,7 +3130,7 @@
                     <wps:cNvSpPr>
                       <a:extLst>
                         <a:ext uri="smNativeData">
-                          <sm:smNativeData xmlns:sm="smNativeData" val="SMDATA_14_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"/>
+                          <sm:smNativeData xmlns:sm="smNativeData" val="SMDATA_14_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"/>
                         </a:ext>
                       </a:extLst>
                     </wps:cNvSpPr>
@@ -3170,7 +3160,7 @@
         </mc:Choice>
         <mc:Fallback>
           <w:pict>
-            <v:rect id="Retângulo 108" o:spid="_x0000_s2052" style="position:absolute;margin-left:-83.95pt;margin-top:145.35pt;width:350.40pt;height:45.50pt;z-index:251659268;mso-wrap-distance-left:9.00pt;mso-wrap-distance-top:0.00pt;mso-wrap-distance-right:9.00pt;mso-wrap-distance-bottom:0.00pt;mso-wrap-style:square" stroked="f" fillcolor="#00798b" v:ext="SMDATA_14_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">
+            <v:rect id="Retângulo 108" o:spid="_x0000_s2052" style="position:absolute;margin-left:-83.95pt;margin-top:145.35pt;width:350.40pt;height:45.50pt;z-index:251659268;mso-wrap-distance-left:9.00pt;mso-wrap-distance-top:0.00pt;mso-wrap-distance-right:9.00pt;mso-wrap-distance-bottom:0.00pt;mso-wrap-style:square" stroked="f" fillcolor="#00798b" v:ext="SMDATA_14_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">
               <v:fill color2="#000000" type="solid" angle="90"/>
               <w10:wrap type="none" anchorx="text" anchory="text"/>
             </v:rect>
@@ -3204,7 +3194,7 @@
                     <wps:cNvSpPr>
                       <a:extLst>
                         <a:ext uri="smNativeData">
-                          <sm:smNativeData xmlns:sm="smNativeData" val="SMDATA_14_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"/>
+                          <sm:smNativeData xmlns:sm="smNativeData" val="SMDATA_14_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"/>
                         </a:ext>
                       </a:extLst>
                     </wps:cNvSpPr>
@@ -3234,7 +3224,7 @@
         </mc:Choice>
         <mc:Fallback>
           <w:pict>
-            <v:rect id="Retângulo 109" o:spid="_x0000_s2053" style="position:absolute;margin-left:256.90pt;margin-top:145.40pt;width:281.70pt;height:45.50pt;z-index:251659269;mso-wrap-distance-left:9.00pt;mso-wrap-distance-top:0.00pt;mso-wrap-distance-right:9.00pt;mso-wrap-distance-bottom:0.00pt;mso-wrap-style:square" stroked="f" fillcolor="#434343" v:ext="SMDATA_14_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">
+            <v:rect id="Retângulo 109" o:spid="_x0000_s2053" style="position:absolute;margin-left:256.90pt;margin-top:145.40pt;width:281.70pt;height:45.50pt;z-index:251659269;mso-wrap-distance-left:9.00pt;mso-wrap-distance-top:0.00pt;mso-wrap-distance-right:9.00pt;mso-wrap-distance-bottom:0.00pt;mso-wrap-style:square" stroked="f" fillcolor="#434343" v:ext="SMDATA_14_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">
               <v:fill color2="#000000" type="solid" angle="90"/>
               <w10:wrap type="none" anchorx="text" anchory="text"/>
             </v:rect>
@@ -3268,7 +3258,7 @@
                     <wps:cNvSpPr>
                       <a:extLst>
                         <a:ext uri="smNativeData">
-                          <sm:smNativeData xmlns:sm="smNativeData" val="SMDATA_14_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"/>
+                          <sm:smNativeData xmlns:sm="smNativeData" val="SMDATA_14_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"/>
                         </a:ext>
                       </a:extLst>
                     </wps:cNvSpPr>
@@ -3298,7 +3288,7 @@
         </mc:Choice>
         <mc:Fallback>
           <w:pict>
-            <v:rect id="Retângulo 110" o:spid="_x0000_s2054" style="position:absolute;margin-left:-83.70pt;margin-top:317.25pt;width:350.40pt;height:45.35pt;z-index:251659270;mso-wrap-distance-left:9.00pt;mso-wrap-distance-top:0.00pt;mso-wrap-distance-right:9.00pt;mso-wrap-distance-bottom:0.00pt;mso-wrap-style:square" stroked="f" fillcolor="#00798b" v:ext="SMDATA_14_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">
+            <v:rect id="Retângulo 110" o:spid="_x0000_s2054" style="position:absolute;margin-left:-83.70pt;margin-top:317.25pt;width:350.40pt;height:45.35pt;z-index:251659270;mso-wrap-distance-left:9.00pt;mso-wrap-distance-top:0.00pt;mso-wrap-distance-right:9.00pt;mso-wrap-distance-bottom:0.00pt;mso-wrap-style:square" stroked="f" fillcolor="#00798b" v:ext="SMDATA_14_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">
               <v:fill color2="#000000" type="solid" angle="90"/>
               <w10:wrap type="none" anchorx="text" anchory="text"/>
             </v:rect>
@@ -3332,7 +3322,7 @@
                     <wps:cNvSpPr>
                       <a:extLst>
                         <a:ext uri="smNativeData">
-                          <sm:smNativeData xmlns:sm="smNativeData" val="SMDATA_14_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"/>
+                          <sm:smNativeData xmlns:sm="smNativeData" val="SMDATA_14_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"/>
                         </a:ext>
                       </a:extLst>
                     </wps:cNvSpPr>
@@ -3362,7 +3352,7 @@
         </mc:Choice>
         <mc:Fallback>
           <w:pict>
-            <v:rect id="Retângulo 111" o:spid="_x0000_s2055" style="position:absolute;margin-left:256.35pt;margin-top:317.15pt;width:281.75pt;height:45.35pt;z-index:251659271;mso-wrap-distance-left:9.00pt;mso-wrap-distance-top:0.00pt;mso-wrap-distance-right:9.00pt;mso-wrap-distance-bottom:0.00pt;mso-wrap-style:square" stroked="f" fillcolor="#434343" v:ext="SMDATA_14_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">
+            <v:rect id="Retângulo 111" o:spid="_x0000_s2055" style="position:absolute;margin-left:256.35pt;margin-top:317.15pt;width:281.75pt;height:45.35pt;z-index:251659271;mso-wrap-distance-left:9.00pt;mso-wrap-distance-top:0.00pt;mso-wrap-distance-right:9.00pt;mso-wrap-distance-bottom:0.00pt;mso-wrap-style:square" stroked="f" fillcolor="#434343" v:ext="SMDATA_14_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">
               <v:fill color2="#000000" type="solid" angle="90"/>
               <w10:wrap type="none" anchorx="text" anchory="text"/>
             </v:rect>
@@ -4571,7 +4561,7 @@
     <w:name w:val="Hyperlink"/>
     <w:basedOn w:val="char0"/>
     <w:rPr>
-      <w:color w:val="008ab1"/>
+      <w:color w:val="404040"/>
       <w:u w:color="auto" w:val="single"/>
     </w:rPr>
   </w:style>
@@ -4685,9 +4675,8 @@
     </w:tblPr>
   </w:style>
   <w:style w:type="table" w:styleId="TableGrid">
-    <w:name w:val="Table Grid"/>
+    <w:name w:val="Tabela com grade"/>
     <w:basedOn w:val="NormalTable"/>
-    <w:uiPriority w:val="59"/>
     <w:pPr>
       <w:spacing w:line="240" w:lineRule="auto"/>
     </w:pPr>
@@ -5457,7 +5446,7 @@
     <w:name w:val="Hyperlink"/>
     <w:basedOn w:val="char0"/>
     <w:rPr>
-      <w:color w:val="008ab1"/>
+      <w:color w:val="404040"/>
       <w:u w:color="auto" w:val="single"/>
     </w:rPr>
   </w:style>
@@ -5571,9 +5560,8 @@
     </w:tblPr>
   </w:style>
   <w:style w:type="table" w:styleId="TableGrid">
-    <w:name w:val="Table Grid"/>
+    <w:name w:val="Tabela com grade"/>
     <w:basedOn w:val="NormalTable"/>
-    <w:uiPriority w:val="59"/>
     <w:pPr>
       <w:spacing w:line="240" w:lineRule="auto"/>
     </w:pPr>

</xml_diff>